<commit_message>
Jsem retard a neumim dělat časte commity lmao
</commit_message>
<xml_diff>
--- a/INT/vlastnosti_pc.docx
+++ b/INT/vlastnosti_pc.docx
@@ -15,8 +15,13 @@
           <w:numId w:val="1"/>
         </w:numPr>
       </w:pPr>
-      <w:r>
-        <w:t>Obsahuje  množství komponent, které mají nějaké parametry</w:t>
+      <w:proofErr w:type="gramStart"/>
+      <w:r>
+        <w:t>Obsahuje  množství</w:t>
+      </w:r>
+      <w:proofErr w:type="gramEnd"/>
+      <w:r>
+        <w:t xml:space="preserve"> komponent, které mají nějaké parametry</w:t>
       </w:r>
     </w:p>
     <w:p>
@@ -150,8 +155,13 @@
         </w:numPr>
       </w:pPr>
       <w:r>
-        <w:t>Kapacita ram</w:t>
-      </w:r>
+        <w:t xml:space="preserve">Kapacita </w:t>
+      </w:r>
+      <w:proofErr w:type="spellStart"/>
+      <w:r>
+        <w:t>ram</w:t>
+      </w:r>
+      <w:proofErr w:type="spellEnd"/>
     </w:p>
     <w:p>
       <w:pPr>
@@ -173,8 +183,13 @@
           <w:numId w:val="1"/>
         </w:numPr>
       </w:pPr>
-      <w:r>
-        <w:t>Rozširující karty</w:t>
+      <w:proofErr w:type="spellStart"/>
+      <w:r>
+        <w:t>Rozširující</w:t>
+      </w:r>
+      <w:proofErr w:type="spellEnd"/>
+      <w:r>
+        <w:t xml:space="preserve"> karty</w:t>
       </w:r>
     </w:p>
     <w:p>
@@ -222,7 +237,23 @@
         </w:numPr>
       </w:pPr>
       <w:r>
-        <w:t>CPU (Central processing unit)</w:t>
+        <w:t>CPU (</w:t>
+      </w:r>
+      <w:proofErr w:type="spellStart"/>
+      <w:r>
+        <w:t>Central</w:t>
+      </w:r>
+      <w:proofErr w:type="spellEnd"/>
+      <w:r>
+        <w:t xml:space="preserve"> </w:t>
+      </w:r>
+      <w:proofErr w:type="spellStart"/>
+      <w:r>
+        <w:t>processing</w:t>
+      </w:r>
+      <w:proofErr w:type="spellEnd"/>
+      <w:r>
+        <w:t xml:space="preserve"> unit)</w:t>
       </w:r>
     </w:p>
     <w:p>
@@ -276,7 +307,15 @@
         </w:numPr>
       </w:pPr>
       <w:r>
-        <w:t>Více jader = více polový procesor</w:t>
+        <w:t xml:space="preserve">Více jader = více </w:t>
+      </w:r>
+      <w:proofErr w:type="spellStart"/>
+      <w:r>
+        <w:t>polový</w:t>
+      </w:r>
+      <w:proofErr w:type="spellEnd"/>
+      <w:r>
+        <w:t xml:space="preserve"> procesor</w:t>
       </w:r>
     </w:p>
     <w:p>
@@ -321,7 +360,15 @@
         </w:numPr>
       </w:pPr>
       <w:r>
-        <w:t>Podle procesoru často vyíráme zbytek komponent</w:t>
+        <w:t xml:space="preserve">Podle procesoru často </w:t>
+      </w:r>
+      <w:proofErr w:type="spellStart"/>
+      <w:r>
+        <w:t>vyíráme</w:t>
+      </w:r>
+      <w:proofErr w:type="spellEnd"/>
+      <w:r>
+        <w:t xml:space="preserve"> zbytek komponent</w:t>
       </w:r>
     </w:p>
     <w:p>
@@ -369,7 +416,23 @@
         </w:numPr>
       </w:pPr>
       <w:r>
-        <w:t>MB (Mother board)</w:t>
+        <w:t>MB (</w:t>
+      </w:r>
+      <w:proofErr w:type="spellStart"/>
+      <w:r>
+        <w:t>Mother</w:t>
+      </w:r>
+      <w:proofErr w:type="spellEnd"/>
+      <w:r>
+        <w:t xml:space="preserve"> </w:t>
+      </w:r>
+      <w:proofErr w:type="spellStart"/>
+      <w:r>
+        <w:t>board</w:t>
+      </w:r>
+      <w:proofErr w:type="spellEnd"/>
+      <w:r>
+        <w:t>)</w:t>
       </w:r>
     </w:p>
     <w:p>
@@ -392,8 +455,13 @@
           <w:numId w:val="1"/>
         </w:numPr>
       </w:pPr>
-      <w:r>
-        <w:t>Přivod elektrické energie ze zdroje</w:t>
+      <w:proofErr w:type="spellStart"/>
+      <w:r>
+        <w:t>Přivod</w:t>
+      </w:r>
+      <w:proofErr w:type="spellEnd"/>
+      <w:r>
+        <w:t xml:space="preserve"> elektrické energie ze zdroje</w:t>
       </w:r>
     </w:p>
     <w:p>
@@ -407,20 +475,49 @@
       <w:r>
         <w:t xml:space="preserve">Hlavní el. Obvod na MB je Chip set, jenž </w:t>
       </w:r>
-      <w:r>
-        <w:t>určuje které komponenty lze zapojit aby spolu komunikovaly</w:t>
-      </w:r>
-    </w:p>
-    <w:p>
-      <w:pPr>
-        <w:pStyle w:val="Odstavecseseznamem"/>
-        <w:numPr>
-          <w:ilvl w:val="1"/>
-          <w:numId w:val="1"/>
-        </w:numPr>
-      </w:pPr>
-      <w:r>
-        <w:t>Základní čsla obsahuje unikátní pamět ROM ve které je uložen program BIOS</w:t>
+      <w:proofErr w:type="gramStart"/>
+      <w:r>
+        <w:t>určuje</w:t>
+      </w:r>
+      <w:proofErr w:type="gramEnd"/>
+      <w:r>
+        <w:t xml:space="preserve"> které komponenty lze zapojit aby spolu komunikovaly</w:t>
+      </w:r>
+    </w:p>
+    <w:p>
+      <w:pPr>
+        <w:pStyle w:val="Odstavecseseznamem"/>
+        <w:numPr>
+          <w:ilvl w:val="1"/>
+          <w:numId w:val="1"/>
+        </w:numPr>
+      </w:pPr>
+      <w:r>
+        <w:t xml:space="preserve">Základní </w:t>
+      </w:r>
+      <w:proofErr w:type="spellStart"/>
+      <w:r>
+        <w:t>čsla</w:t>
+      </w:r>
+      <w:proofErr w:type="spellEnd"/>
+      <w:r>
+        <w:t xml:space="preserve"> obsahuje unikátní </w:t>
+      </w:r>
+      <w:proofErr w:type="spellStart"/>
+      <w:r>
+        <w:t>pamět</w:t>
+      </w:r>
+      <w:proofErr w:type="spellEnd"/>
+      <w:r>
+        <w:t xml:space="preserve"> </w:t>
+      </w:r>
+      <w:proofErr w:type="gramStart"/>
+      <w:r>
+        <w:t>ROM</w:t>
+      </w:r>
+      <w:proofErr w:type="gramEnd"/>
+      <w:r>
+        <w:t xml:space="preserve"> ve které je uložen program BIOS</w:t>
       </w:r>
     </w:p>
     <w:p>
@@ -456,8 +553,13 @@
         </w:numPr>
       </w:pPr>
       <w:r>
-        <w:t>Patice – socket</w:t>
-      </w:r>
+        <w:t xml:space="preserve">Patice – </w:t>
+      </w:r>
+      <w:proofErr w:type="spellStart"/>
+      <w:r>
+        <w:t>socket</w:t>
+      </w:r>
+      <w:proofErr w:type="spellEnd"/>
     </w:p>
     <w:p>
       <w:pPr>
@@ -531,7 +633,15 @@
         </w:numPr>
       </w:pPr>
       <w:r>
-        <w:t>SATA konektor - pevné disky, zdroj</w:t>
+        <w:t xml:space="preserve">SATA </w:t>
+      </w:r>
+      <w:proofErr w:type="gramStart"/>
+      <w:r>
+        <w:t>konektor - pevné</w:t>
+      </w:r>
+      <w:proofErr w:type="gramEnd"/>
+      <w:r>
+        <w:t xml:space="preserve"> disky, zdroj</w:t>
       </w:r>
     </w:p>
     <w:p>
@@ -603,9 +713,27 @@
           <w:numId w:val="1"/>
         </w:numPr>
       </w:pPr>
-      <w:r>
-        <w:t>Random Acess Memory</w:t>
-      </w:r>
+      <w:proofErr w:type="spellStart"/>
+      <w:r>
+        <w:t>Random</w:t>
+      </w:r>
+      <w:proofErr w:type="spellEnd"/>
+      <w:r>
+        <w:t xml:space="preserve"> </w:t>
+      </w:r>
+      <w:proofErr w:type="spellStart"/>
+      <w:r>
+        <w:t>Acess</w:t>
+      </w:r>
+      <w:proofErr w:type="spellEnd"/>
+      <w:r>
+        <w:t xml:space="preserve"> </w:t>
+      </w:r>
+      <w:proofErr w:type="spellStart"/>
+      <w:r>
+        <w:t>Memory</w:t>
+      </w:r>
+      <w:proofErr w:type="spellEnd"/>
     </w:p>
     <w:p>
       <w:pPr>
@@ -628,11 +756,16 @@
         </w:numPr>
       </w:pPr>
       <w:r>
-        <w:t>Umožňuje uživateli čtení a zápis – energeticky závisl</w:t>
+        <w:t xml:space="preserve">Umožňuje uživateli čtení a zápis – energeticky </w:t>
+      </w:r>
+      <w:proofErr w:type="spellStart"/>
+      <w:r>
+        <w:t>závisl</w:t>
       </w:r>
       <w:r>
         <w:t>a</w:t>
       </w:r>
+      <w:proofErr w:type="spellEnd"/>
     </w:p>
     <w:p>
       <w:pPr>
@@ -666,9 +799,27 @@
           <w:numId w:val="1"/>
         </w:numPr>
       </w:pPr>
-      <w:r>
-        <w:t>Read Only Memory</w:t>
-      </w:r>
+      <w:proofErr w:type="spellStart"/>
+      <w:r>
+        <w:t>Read</w:t>
+      </w:r>
+      <w:proofErr w:type="spellEnd"/>
+      <w:r>
+        <w:t xml:space="preserve"> </w:t>
+      </w:r>
+      <w:proofErr w:type="spellStart"/>
+      <w:r>
+        <w:t>Only</w:t>
+      </w:r>
+      <w:proofErr w:type="spellEnd"/>
+      <w:r>
+        <w:t xml:space="preserve"> </w:t>
+      </w:r>
+      <w:proofErr w:type="spellStart"/>
+      <w:r>
+        <w:t>Memory</w:t>
+      </w:r>
+      <w:proofErr w:type="spellEnd"/>
     </w:p>
     <w:p>
       <w:pPr>
@@ -703,7 +854,15 @@
         </w:numPr>
       </w:pPr>
       <w:r>
-        <w:t>Je neenergeticky závislá</w:t>
+        <w:t xml:space="preserve">Je </w:t>
+      </w:r>
+      <w:proofErr w:type="spellStart"/>
+      <w:r>
+        <w:t>neenergeticky</w:t>
+      </w:r>
+      <w:proofErr w:type="spellEnd"/>
+      <w:r>
+        <w:t xml:space="preserve"> závislá</w:t>
       </w:r>
     </w:p>
     <w:p>
@@ -715,8 +874,13 @@
         </w:numPr>
       </w:pPr>
       <w:r>
-        <w:t>Používá se pro uložení firmware či biosu</w:t>
-      </w:r>
+        <w:t xml:space="preserve">Používá se pro uložení firmware či </w:t>
+      </w:r>
+      <w:proofErr w:type="spellStart"/>
+      <w:r>
+        <w:t>biosu</w:t>
+      </w:r>
+      <w:proofErr w:type="spellEnd"/>
     </w:p>
     <w:p>
       <w:pPr>
@@ -751,7 +915,15 @@
         </w:numPr>
       </w:pPr>
       <w:r>
-        <w:t>Používá se k dlouhodobému nebo trvalému uloýení většího množství dat</w:t>
+        <w:t xml:space="preserve">Používá se k dlouhodobému nebo trvalému </w:t>
+      </w:r>
+      <w:proofErr w:type="spellStart"/>
+      <w:r>
+        <w:t>uloýení</w:t>
+      </w:r>
+      <w:proofErr w:type="spellEnd"/>
+      <w:r>
+        <w:t xml:space="preserve"> většího množství dat</w:t>
       </w:r>
     </w:p>
     <w:p>
@@ -918,9 +1090,6 @@
       <w:r>
         <w:t xml:space="preserve"> Servery</w:t>
       </w:r>
-      <w:r>
-        <w:br/>
-      </w:r>
     </w:p>
     <w:p>
       <w:pPr>
@@ -930,8 +1099,13 @@
           <w:numId w:val="1"/>
         </w:numPr>
       </w:pPr>
-      <w:r>
-        <w:t>Nejduležitější vlastnosti</w:t>
+      <w:proofErr w:type="spellStart"/>
+      <w:r>
+        <w:t>Nejduležitější</w:t>
+      </w:r>
+      <w:proofErr w:type="spellEnd"/>
+      <w:r>
+        <w:t xml:space="preserve"> vlastnosti</w:t>
       </w:r>
     </w:p>
     <w:p>
@@ -966,8 +1140,13 @@
           <w:numId w:val="1"/>
         </w:numPr>
       </w:pPr>
-      <w:r>
-        <w:t>Pitnosová rychlost</w:t>
+      <w:proofErr w:type="spellStart"/>
+      <w:r>
+        <w:t>Pitnosová</w:t>
+      </w:r>
+      <w:proofErr w:type="spellEnd"/>
+      <w:r>
+        <w:t xml:space="preserve"> rychlost</w:t>
       </w:r>
     </w:p>
     <w:p>
@@ -991,7 +1170,15 @@
         </w:numPr>
       </w:pPr>
       <w:r>
-        <w:t>SSD (Solid State Drive)</w:t>
+        <w:t xml:space="preserve">SSD (Solid </w:t>
+      </w:r>
+      <w:proofErr w:type="spellStart"/>
+      <w:r>
+        <w:t>State</w:t>
+      </w:r>
+      <w:proofErr w:type="spellEnd"/>
+      <w:r>
+        <w:t xml:space="preserve"> Drive)</w:t>
       </w:r>
     </w:p>
     <w:p>
@@ -1030,7 +1217,23 @@
         </w:numPr>
       </w:pPr>
       <w:r>
-        <w:t>Funguje na principu nevulativní flash paměti</w:t>
+        <w:t xml:space="preserve">Funguje na principu </w:t>
+      </w:r>
+      <w:proofErr w:type="spellStart"/>
+      <w:r>
+        <w:t>nevulativní</w:t>
+      </w:r>
+      <w:proofErr w:type="spellEnd"/>
+      <w:r>
+        <w:t xml:space="preserve"> </w:t>
+      </w:r>
+      <w:proofErr w:type="spellStart"/>
+      <w:r>
+        <w:t>flash</w:t>
+      </w:r>
+      <w:proofErr w:type="spellEnd"/>
+      <w:r>
+        <w:t xml:space="preserve"> paměti</w:t>
       </w:r>
     </w:p>
     <w:p>
@@ -1090,7 +1293,46 @@
         </w:numPr>
       </w:pPr>
       <w:r>
-        <w:t>Elektronické zařízení, jehož ukolem je vytvářet grafický výstup pro monitor</w:t>
+        <w:t xml:space="preserve">Elektronické zařízení, jehož </w:t>
+      </w:r>
+      <w:proofErr w:type="spellStart"/>
+      <w:r>
+        <w:t>ukolem</w:t>
+      </w:r>
+      <w:proofErr w:type="spellEnd"/>
+      <w:r>
+        <w:t xml:space="preserve"> je vytvářet grafický výstup pro monitor</w:t>
+      </w:r>
+    </w:p>
+    <w:p>
+      <w:pPr>
+        <w:pStyle w:val="Odstavecseseznamem"/>
+        <w:numPr>
+          <w:ilvl w:val="1"/>
+          <w:numId w:val="1"/>
+        </w:numPr>
+      </w:pPr>
+      <w:r>
+        <w:t xml:space="preserve">Hlavní část </w:t>
+      </w:r>
+      <w:r>
+        <w:t>GPU (</w:t>
+      </w:r>
+      <w:proofErr w:type="spellStart"/>
+      <w:r>
+        <w:t>Grafical</w:t>
+      </w:r>
+      <w:proofErr w:type="spellEnd"/>
+      <w:r>
+        <w:t xml:space="preserve"> </w:t>
+      </w:r>
+      <w:proofErr w:type="spellStart"/>
+      <w:r>
+        <w:t>processing</w:t>
+      </w:r>
+      <w:proofErr w:type="spellEnd"/>
+      <w:r>
+        <w:t xml:space="preserve"> unit)</w:t>
       </w:r>
     </w:p>
     <w:p>
@@ -1103,21 +1345,6 @@
       </w:pPr>
       <w:r>
         <w:lastRenderedPageBreak/>
-        <w:t xml:space="preserve">Hlavní část </w:t>
-      </w:r>
-      <w:r>
-        <w:t>GPU (Grafical processing unit)</w:t>
-      </w:r>
-    </w:p>
-    <w:p>
-      <w:pPr>
-        <w:pStyle w:val="Odstavecseseznamem"/>
-        <w:numPr>
-          <w:ilvl w:val="1"/>
-          <w:numId w:val="1"/>
-        </w:numPr>
-      </w:pPr>
-      <w:r>
         <w:t>Které slouží ke rychlým změnám v grafické paměti</w:t>
       </w:r>
     </w:p>
@@ -1154,7 +1381,15 @@
         </w:numPr>
       </w:pPr>
       <w:r>
-        <w:t>Využívá pamět počítače</w:t>
+        <w:t xml:space="preserve">Využívá </w:t>
+      </w:r>
+      <w:proofErr w:type="spellStart"/>
+      <w:r>
+        <w:t>pamět</w:t>
+      </w:r>
+      <w:proofErr w:type="spellEnd"/>
+      <w:r>
+        <w:t xml:space="preserve"> počítače</w:t>
       </w:r>
     </w:p>
     <w:p>
@@ -1225,9 +1460,11 @@
           <w:numId w:val="1"/>
         </w:numPr>
       </w:pPr>
+      <w:proofErr w:type="spellStart"/>
       <w:r>
         <w:t>Výkonější</w:t>
       </w:r>
+      <w:proofErr w:type="spellEnd"/>
     </w:p>
     <w:p>
       <w:pPr>
@@ -1261,9 +1498,11 @@
           <w:numId w:val="1"/>
         </w:numPr>
       </w:pPr>
+      <w:proofErr w:type="spellStart"/>
       <w:r>
         <w:t>Vzduchov</w:t>
       </w:r>
+      <w:proofErr w:type="spellEnd"/>
     </w:p>
     <w:p>
       <w:pPr>
@@ -1304,7 +1543,15 @@
         <w:t>HDMI</w:t>
       </w:r>
       <w:r>
-        <w:t xml:space="preserve"> (digital)</w:t>
+        <w:t xml:space="preserve"> (</w:t>
+      </w:r>
+      <w:proofErr w:type="spellStart"/>
+      <w:r>
+        <w:t>digital</w:t>
+      </w:r>
+      <w:proofErr w:type="spellEnd"/>
+      <w:r>
+        <w:t>)</w:t>
       </w:r>
     </w:p>
     <w:p>
@@ -1319,7 +1566,15 @@
         <w:t>DVI</w:t>
       </w:r>
       <w:r>
-        <w:t xml:space="preserve"> (digital)</w:t>
+        <w:t xml:space="preserve"> (</w:t>
+      </w:r>
+      <w:proofErr w:type="spellStart"/>
+      <w:r>
+        <w:t>digital</w:t>
+      </w:r>
+      <w:proofErr w:type="spellEnd"/>
+      <w:r>
+        <w:t>)</w:t>
       </w:r>
     </w:p>
     <w:p>
@@ -1334,7 +1589,15 @@
         <w:t>DP</w:t>
       </w:r>
       <w:r>
-        <w:t xml:space="preserve"> (digital)</w:t>
+        <w:t xml:space="preserve"> (</w:t>
+      </w:r>
+      <w:proofErr w:type="spellStart"/>
+      <w:r>
+        <w:t>digital</w:t>
+      </w:r>
+      <w:proofErr w:type="spellEnd"/>
+      <w:r>
+        <w:t>)</w:t>
       </w:r>
     </w:p>
     <w:p>
@@ -1588,9 +1851,11 @@
           <w:numId w:val="1"/>
         </w:numPr>
       </w:pPr>
+      <w:proofErr w:type="spellStart"/>
       <w:r>
         <w:t>BlueTooth</w:t>
       </w:r>
+      <w:proofErr w:type="spellEnd"/>
     </w:p>
     <w:p>
       <w:pPr>
@@ -1649,7 +1914,15 @@
         </w:numPr>
       </w:pPr>
       <w:r>
-        <w:t xml:space="preserve"> Běžně použivané u notebooku</w:t>
+        <w:t xml:space="preserve"> Běžně </w:t>
+      </w:r>
+      <w:proofErr w:type="spellStart"/>
+      <w:r>
+        <w:t>použivané</w:t>
+      </w:r>
+      <w:proofErr w:type="spellEnd"/>
+      <w:r>
+        <w:t xml:space="preserve"> u notebooku</w:t>
       </w:r>
     </w:p>
     <w:p>
@@ -1684,9 +1957,607 @@
           <w:numId w:val="1"/>
         </w:numPr>
       </w:pPr>
-      <w:r>
-        <w:t>Snímání elektrické energie prstu</w:t>
-      </w:r>
+      <w:proofErr w:type="spellStart"/>
+      <w:r>
+        <w:t>Sním</w:t>
+      </w:r>
+      <w:r>
+        <w:t>w</w:t>
+      </w:r>
+      <w:r>
+        <w:t>ání</w:t>
+      </w:r>
+      <w:proofErr w:type="spellEnd"/>
+      <w:r>
+        <w:t xml:space="preserve"> elektrické energie prstu</w:t>
+      </w:r>
+    </w:p>
+    <w:p>
+      <w:pPr>
+        <w:pStyle w:val="Odstavecseseznamem"/>
+        <w:numPr>
+          <w:ilvl w:val="2"/>
+          <w:numId w:val="1"/>
+        </w:numPr>
+      </w:pPr>
+      <w:r>
+        <w:t>Scanner</w:t>
+      </w:r>
+    </w:p>
+    <w:p>
+      <w:pPr>
+        <w:pStyle w:val="Odstavecseseznamem"/>
+        <w:numPr>
+          <w:ilvl w:val="3"/>
+          <w:numId w:val="1"/>
+        </w:numPr>
+      </w:pPr>
+      <w:proofErr w:type="spellStart"/>
+      <w:r>
+        <w:lastRenderedPageBreak/>
+        <w:t>Vstupí</w:t>
+      </w:r>
+      <w:proofErr w:type="spellEnd"/>
+      <w:r>
+        <w:t xml:space="preserve"> zařízení</w:t>
+      </w:r>
+      <w:r>
+        <w:tab/>
+        <w:t xml:space="preserve">, které umožnuje převedení </w:t>
+      </w:r>
+      <w:proofErr w:type="gramStart"/>
+      <w:r>
+        <w:t>2D</w:t>
+      </w:r>
+      <w:proofErr w:type="gramEnd"/>
+      <w:r>
+        <w:t xml:space="preserve"> či 3D předlohy do digitální podoby pro další použit</w:t>
+      </w:r>
+      <w:r>
+        <w:t>í</w:t>
+      </w:r>
+    </w:p>
+    <w:p>
+      <w:pPr>
+        <w:pStyle w:val="Odstavecseseznamem"/>
+        <w:numPr>
+          <w:ilvl w:val="3"/>
+          <w:numId w:val="1"/>
+        </w:numPr>
+      </w:pPr>
+      <w:r>
+        <w:t>Hlavní vlastností</w:t>
+      </w:r>
+    </w:p>
+    <w:p>
+      <w:pPr>
+        <w:pStyle w:val="Odstavecseseznamem"/>
+        <w:numPr>
+          <w:ilvl w:val="4"/>
+          <w:numId w:val="1"/>
+        </w:numPr>
+      </w:pPr>
+      <w:r>
+        <w:t xml:space="preserve">Velikost rozlišení (DPI) </w:t>
+      </w:r>
+      <w:proofErr w:type="spellStart"/>
+      <w:r>
+        <w:t>Dots</w:t>
+      </w:r>
+      <w:proofErr w:type="spellEnd"/>
+      <w:r>
+        <w:t xml:space="preserve"> Per </w:t>
+      </w:r>
+      <w:proofErr w:type="spellStart"/>
+      <w:r>
+        <w:t>Inch</w:t>
+      </w:r>
+      <w:proofErr w:type="spellEnd"/>
+    </w:p>
+    <w:p>
+      <w:pPr>
+        <w:pStyle w:val="Odstavecseseznamem"/>
+        <w:numPr>
+          <w:ilvl w:val="4"/>
+          <w:numId w:val="1"/>
+        </w:numPr>
+      </w:pPr>
+      <w:r>
+        <w:t>Barevná hloubka</w:t>
+      </w:r>
+    </w:p>
+    <w:p>
+      <w:pPr>
+        <w:pStyle w:val="Odstavecseseznamem"/>
+        <w:numPr>
+          <w:ilvl w:val="3"/>
+          <w:numId w:val="1"/>
+        </w:numPr>
+      </w:pPr>
+      <w:r>
+        <w:t>Typy</w:t>
+      </w:r>
+    </w:p>
+    <w:p>
+      <w:pPr>
+        <w:pStyle w:val="Odstavecseseznamem"/>
+        <w:numPr>
+          <w:ilvl w:val="4"/>
+          <w:numId w:val="1"/>
+        </w:numPr>
+      </w:pPr>
+      <w:r>
+        <w:t>Ruční</w:t>
+      </w:r>
+    </w:p>
+    <w:p>
+      <w:pPr>
+        <w:pStyle w:val="Odstavecseseznamem"/>
+        <w:numPr>
+          <w:ilvl w:val="4"/>
+          <w:numId w:val="1"/>
+        </w:numPr>
+      </w:pPr>
+      <w:r>
+        <w:t>Stolní</w:t>
+      </w:r>
+    </w:p>
+    <w:p>
+      <w:pPr>
+        <w:pStyle w:val="Odstavecseseznamem"/>
+        <w:numPr>
+          <w:ilvl w:val="4"/>
+          <w:numId w:val="1"/>
+        </w:numPr>
+      </w:pPr>
+      <w:r>
+        <w:t>Bubnový</w:t>
+      </w:r>
+    </w:p>
+    <w:p>
+      <w:pPr>
+        <w:pStyle w:val="Odstavecseseznamem"/>
+        <w:numPr>
+          <w:ilvl w:val="4"/>
+          <w:numId w:val="1"/>
+        </w:numPr>
+      </w:pPr>
+      <w:proofErr w:type="gramStart"/>
+      <w:r>
+        <w:t>3D</w:t>
+      </w:r>
+      <w:proofErr w:type="gramEnd"/>
+    </w:p>
+    <w:p>
+      <w:pPr>
+        <w:pStyle w:val="Odstavecseseznamem"/>
+        <w:numPr>
+          <w:ilvl w:val="0"/>
+          <w:numId w:val="1"/>
+        </w:numPr>
+      </w:pPr>
+      <w:r>
+        <w:t>Výstupní zařízení</w:t>
+      </w:r>
+    </w:p>
+    <w:p>
+      <w:pPr>
+        <w:pStyle w:val="Odstavecseseznamem"/>
+        <w:numPr>
+          <w:ilvl w:val="1"/>
+          <w:numId w:val="1"/>
+        </w:numPr>
+      </w:pPr>
+      <w:r>
+        <w:t xml:space="preserve">Typ </w:t>
+      </w:r>
+      <w:proofErr w:type="gramStart"/>
+      <w:r>
+        <w:t>hardware</w:t>
+      </w:r>
+      <w:proofErr w:type="gramEnd"/>
+      <w:r>
+        <w:t xml:space="preserve"> do kterého počítač zapisuje data a předává uživateli</w:t>
+      </w:r>
+    </w:p>
+    <w:p>
+      <w:pPr>
+        <w:pStyle w:val="Odstavecseseznamem"/>
+        <w:numPr>
+          <w:ilvl w:val="1"/>
+          <w:numId w:val="1"/>
+        </w:numPr>
+      </w:pPr>
+      <w:proofErr w:type="spellStart"/>
+      <w:r>
+        <w:t>Nejpouživanější</w:t>
+      </w:r>
+      <w:proofErr w:type="spellEnd"/>
+    </w:p>
+    <w:p>
+      <w:pPr>
+        <w:pStyle w:val="Odstavecseseznamem"/>
+        <w:numPr>
+          <w:ilvl w:val="2"/>
+          <w:numId w:val="1"/>
+        </w:numPr>
+      </w:pPr>
+      <w:r>
+        <w:t>Monitor</w:t>
+      </w:r>
+    </w:p>
+    <w:p>
+      <w:pPr>
+        <w:pStyle w:val="Odstavecseseznamem"/>
+        <w:numPr>
+          <w:ilvl w:val="3"/>
+          <w:numId w:val="1"/>
+        </w:numPr>
+      </w:pPr>
+      <w:r>
+        <w:t>- GUI</w:t>
+      </w:r>
+    </w:p>
+    <w:p>
+      <w:pPr>
+        <w:pStyle w:val="Odstavecseseznamem"/>
+        <w:numPr>
+          <w:ilvl w:val="3"/>
+          <w:numId w:val="1"/>
+        </w:numPr>
+      </w:pPr>
+      <w:r>
+        <w:t>Připojujeme ke grafické kartě nebo je integrovaný (mobil)</w:t>
+      </w:r>
+    </w:p>
+    <w:p>
+      <w:pPr>
+        <w:pStyle w:val="Odstavecseseznamem"/>
+        <w:numPr>
+          <w:ilvl w:val="3"/>
+          <w:numId w:val="1"/>
+        </w:numPr>
+      </w:pPr>
+      <w:r>
+        <w:t>Vlastnosti</w:t>
+      </w:r>
+    </w:p>
+    <w:p>
+      <w:pPr>
+        <w:pStyle w:val="Odstavecseseznamem"/>
+        <w:numPr>
+          <w:ilvl w:val="4"/>
+          <w:numId w:val="1"/>
+        </w:numPr>
+      </w:pPr>
+      <w:r>
+        <w:t>Rozlišení</w:t>
+      </w:r>
+    </w:p>
+    <w:p>
+      <w:pPr>
+        <w:pStyle w:val="Odstavecseseznamem"/>
+        <w:numPr>
+          <w:ilvl w:val="4"/>
+          <w:numId w:val="1"/>
+        </w:numPr>
+      </w:pPr>
+      <w:r>
+        <w:t>Technologie</w:t>
+      </w:r>
+      <w:r>
+        <w:tab/>
+      </w:r>
+    </w:p>
+    <w:p>
+      <w:pPr>
+        <w:pStyle w:val="Odstavecseseznamem"/>
+        <w:numPr>
+          <w:ilvl w:val="5"/>
+          <w:numId w:val="1"/>
+        </w:numPr>
+      </w:pPr>
+      <w:r>
+        <w:t>IPS</w:t>
+      </w:r>
+    </w:p>
+    <w:p>
+      <w:pPr>
+        <w:pStyle w:val="Odstavecseseznamem"/>
+        <w:numPr>
+          <w:ilvl w:val="5"/>
+          <w:numId w:val="1"/>
+        </w:numPr>
+      </w:pPr>
+      <w:r>
+        <w:t>LCD</w:t>
+      </w:r>
+    </w:p>
+    <w:p>
+      <w:pPr>
+        <w:pStyle w:val="Odstavecseseznamem"/>
+        <w:numPr>
+          <w:ilvl w:val="5"/>
+          <w:numId w:val="1"/>
+        </w:numPr>
+      </w:pPr>
+      <w:r>
+        <w:t>CET</w:t>
+      </w:r>
+    </w:p>
+    <w:p>
+      <w:pPr>
+        <w:pStyle w:val="Odstavecseseznamem"/>
+        <w:numPr>
+          <w:ilvl w:val="5"/>
+          <w:numId w:val="1"/>
+        </w:numPr>
+      </w:pPr>
+      <w:proofErr w:type="gramStart"/>
+      <w:r>
+        <w:t>LED,OLED</w:t>
+      </w:r>
+      <w:proofErr w:type="gramEnd"/>
+      <w:r>
+        <w:t>,SLED</w:t>
+      </w:r>
+    </w:p>
+    <w:p>
+      <w:pPr>
+        <w:pStyle w:val="Odstavecseseznamem"/>
+        <w:numPr>
+          <w:ilvl w:val="5"/>
+          <w:numId w:val="1"/>
+        </w:numPr>
+      </w:pPr>
+      <w:r>
+        <w:t>Plazma</w:t>
+      </w:r>
+    </w:p>
+    <w:p>
+      <w:pPr>
+        <w:pStyle w:val="Odstavecseseznamem"/>
+        <w:numPr>
+          <w:ilvl w:val="4"/>
+          <w:numId w:val="1"/>
+        </w:numPr>
+      </w:pPr>
+      <w:r>
+        <w:t xml:space="preserve">Obnovovací frekvence </w:t>
+      </w:r>
+    </w:p>
+    <w:p>
+      <w:pPr>
+        <w:pStyle w:val="Odstavecseseznamem"/>
+        <w:numPr>
+          <w:ilvl w:val="4"/>
+          <w:numId w:val="1"/>
+        </w:numPr>
+      </w:pPr>
+      <w:r>
+        <w:t>Úhlopříčka</w:t>
+      </w:r>
+    </w:p>
+    <w:p>
+      <w:pPr>
+        <w:pStyle w:val="Odstavecseseznamem"/>
+        <w:numPr>
+          <w:ilvl w:val="4"/>
+          <w:numId w:val="1"/>
+        </w:numPr>
+      </w:pPr>
+      <w:r>
+        <w:t>Doba odezvy</w:t>
+      </w:r>
+    </w:p>
+    <w:p>
+      <w:pPr>
+        <w:pStyle w:val="Odstavecseseznamem"/>
+        <w:numPr>
+          <w:ilvl w:val="2"/>
+          <w:numId w:val="1"/>
+        </w:numPr>
+      </w:pPr>
+      <w:r>
+        <w:t>Tiskárna</w:t>
+      </w:r>
+    </w:p>
+    <w:p>
+      <w:pPr>
+        <w:pStyle w:val="Odstavecseseznamem"/>
+        <w:numPr>
+          <w:ilvl w:val="3"/>
+          <w:numId w:val="1"/>
+        </w:numPr>
+      </w:pPr>
+      <w:r>
+        <w:t xml:space="preserve">Převod </w:t>
+      </w:r>
+      <w:proofErr w:type="spellStart"/>
+      <w:r>
+        <w:t>digitalní</w:t>
+      </w:r>
+      <w:proofErr w:type="spellEnd"/>
+      <w:r>
+        <w:t xml:space="preserve"> podob</w:t>
+      </w:r>
+      <w:r>
+        <w:t>y</w:t>
+      </w:r>
+      <w:r>
+        <w:t xml:space="preserve"> to fyzické podoby</w:t>
+      </w:r>
+    </w:p>
+    <w:p>
+      <w:pPr>
+        <w:pStyle w:val="Odstavecseseznamem"/>
+        <w:numPr>
+          <w:ilvl w:val="3"/>
+          <w:numId w:val="1"/>
+        </w:numPr>
+      </w:pPr>
+      <w:proofErr w:type="spellStart"/>
+      <w:r>
+        <w:t>Vkastnosti</w:t>
+      </w:r>
+      <w:proofErr w:type="spellEnd"/>
+    </w:p>
+    <w:p>
+      <w:pPr>
+        <w:pStyle w:val="Odstavecseseznamem"/>
+        <w:numPr>
+          <w:ilvl w:val="4"/>
+          <w:numId w:val="1"/>
+        </w:numPr>
+      </w:pPr>
+      <w:r>
+        <w:t>Rozlišení</w:t>
+      </w:r>
+      <w:r>
+        <w:t xml:space="preserve"> (DPI)</w:t>
+      </w:r>
+    </w:p>
+    <w:p>
+      <w:pPr>
+        <w:pStyle w:val="Odstavecseseznamem"/>
+        <w:numPr>
+          <w:ilvl w:val="4"/>
+          <w:numId w:val="1"/>
+        </w:numPr>
+      </w:pPr>
+      <w:r>
+        <w:t>Počet stran / minuta</w:t>
+      </w:r>
+    </w:p>
+    <w:p>
+      <w:pPr>
+        <w:pStyle w:val="Odstavecseseznamem"/>
+        <w:numPr>
+          <w:ilvl w:val="4"/>
+          <w:numId w:val="1"/>
+        </w:numPr>
+      </w:pPr>
+      <w:r>
+        <w:t>Náklady na vytištěnou stranu</w:t>
+      </w:r>
+    </w:p>
+    <w:p>
+      <w:pPr>
+        <w:pStyle w:val="Odstavecseseznamem"/>
+        <w:numPr>
+          <w:ilvl w:val="4"/>
+          <w:numId w:val="1"/>
+        </w:numPr>
+      </w:pPr>
+      <w:r>
+        <w:t xml:space="preserve">Pořizovací </w:t>
+      </w:r>
+      <w:proofErr w:type="spellStart"/>
+      <w:r>
+        <w:t>naklady</w:t>
+      </w:r>
+      <w:proofErr w:type="spellEnd"/>
+    </w:p>
+    <w:p>
+      <w:pPr>
+        <w:pStyle w:val="Odstavecseseznamem"/>
+        <w:numPr>
+          <w:ilvl w:val="3"/>
+          <w:numId w:val="1"/>
+        </w:numPr>
+      </w:pPr>
+      <w:r>
+        <w:t>Typy</w:t>
+      </w:r>
+    </w:p>
+    <w:p>
+      <w:pPr>
+        <w:pStyle w:val="Odstavecseseznamem"/>
+        <w:numPr>
+          <w:ilvl w:val="4"/>
+          <w:numId w:val="1"/>
+        </w:numPr>
+      </w:pPr>
+      <w:r>
+        <w:t>Jehličková</w:t>
+      </w:r>
+    </w:p>
+    <w:p>
+      <w:pPr>
+        <w:pStyle w:val="Odstavecseseznamem"/>
+        <w:numPr>
+          <w:ilvl w:val="5"/>
+          <w:numId w:val="1"/>
+        </w:numPr>
+      </w:pPr>
+      <w:r>
+        <w:t>Nízká kvalita tisku</w:t>
+      </w:r>
+    </w:p>
+    <w:p>
+      <w:pPr>
+        <w:pStyle w:val="Odstavecseseznamem"/>
+        <w:numPr>
+          <w:ilvl w:val="4"/>
+          <w:numId w:val="1"/>
+        </w:numPr>
+      </w:pPr>
+      <w:r>
+        <w:t>Inkoustová</w:t>
+      </w:r>
+    </w:p>
+    <w:p>
+      <w:pPr>
+        <w:pStyle w:val="Odstavecseseznamem"/>
+        <w:numPr>
+          <w:ilvl w:val="5"/>
+          <w:numId w:val="1"/>
+        </w:numPr>
+      </w:pPr>
+      <w:r>
+        <w:t>Vysoká kvalita tisku</w:t>
+      </w:r>
+    </w:p>
+    <w:p>
+      <w:pPr>
+        <w:pStyle w:val="Odstavecseseznamem"/>
+        <w:numPr>
+          <w:ilvl w:val="4"/>
+          <w:numId w:val="1"/>
+        </w:numPr>
+      </w:pPr>
+      <w:r>
+        <w:t>Laserová</w:t>
+      </w:r>
+    </w:p>
+    <w:p>
+      <w:pPr>
+        <w:pStyle w:val="Odstavecseseznamem"/>
+        <w:numPr>
+          <w:ilvl w:val="5"/>
+          <w:numId w:val="1"/>
+        </w:numPr>
+      </w:pPr>
+      <w:r>
+        <w:t>Vysoká kvalita tisku</w:t>
+      </w:r>
+    </w:p>
+    <w:p>
+      <w:pPr>
+        <w:pStyle w:val="Odstavecseseznamem"/>
+        <w:numPr>
+          <w:ilvl w:val="4"/>
+          <w:numId w:val="1"/>
+        </w:numPr>
+      </w:pPr>
+      <w:proofErr w:type="gramStart"/>
+      <w:r>
+        <w:t>3</w:t>
+      </w:r>
+      <w:r>
+        <w:t>D</w:t>
+      </w:r>
+      <w:proofErr w:type="gramEnd"/>
     </w:p>
     <w:sectPr>
       <w:pgSz w:w="11906" w:h="16838"/>
@@ -2551,4 +3422,16 @@
     </a:ext>
   </a:extLst>
 </a:theme>
+</file>
+
+<file path=customXml/item1.xml><?xml version="1.0" encoding="utf-8"?>
+<b:Sources xmlns:b="http://schemas.openxmlformats.org/officeDocument/2006/bibliography" xmlns="http://schemas.openxmlformats.org/officeDocument/2006/bibliography" SelectedStyle="\APASixthEditionOfficeOnline.xsl" StyleName="APA" Version="6"/>
+</file>
+
+<file path=customXml/itemProps1.xml><?xml version="1.0" encoding="utf-8"?>
+<ds:datastoreItem xmlns:ds="http://schemas.openxmlformats.org/officeDocument/2006/customXml" ds:itemID="{D7A795AA-D9BA-4AB0-BC32-1829EEA7080B}">
+  <ds:schemaRefs>
+    <ds:schemaRef ds:uri="http://schemas.openxmlformats.org/officeDocument/2006/bibliography"/>
+  </ds:schemaRefs>
+</ds:datastoreItem>
 </file>
</xml_diff>